<commit_message>
complete How to Write an Academic Paper.docx
</commit_message>
<xml_diff>
--- a/2020fall/How to Write an Academic Paper.docx
+++ b/2020fall/How to Write an Academic Paper.docx
@@ -264,7 +264,25 @@
         <w:t xml:space="preserve">Avoid over used topics. </w:t>
       </w:r>
       <w:r>
-        <w:t>Be aware of overused ideas when deciding a topic. Some topics has been written on some many times, we may wish to avoid such topics unless we have a unique approach to the topic.</w:t>
+        <w:t xml:space="preserve">Be aware of overused ideas when </w:t>
+      </w:r>
+      <w:r>
+        <w:t>choosing</w:t>
+      </w:r>
+      <w:r>
+        <w:t xml:space="preserve"> a topic. Some topics has been written </w:t>
+      </w:r>
+      <w:r>
+        <w:t>for so</w:t>
+      </w:r>
+      <w:r>
+        <w:t xml:space="preserve"> many times, we may wish to avoid such topics unless we have a unique </w:t>
+      </w:r>
+      <w:r>
+        <w:t xml:space="preserve">and impressive </w:t>
+      </w:r>
+      <w:r>
+        <w:t>approach to the topic.</w:t>
       </w:r>
     </w:p>
     <w:p/>
@@ -277,7 +295,19 @@
         <w:t xml:space="preserve">Read general background books and papers. </w:t>
       </w:r>
       <w:r>
-        <w:t>Read articles, journals and papers on two or three topics related to our research. This will help us get an overview of the topic and provides a great source for finding words commonly used to describe the topic.</w:t>
+        <w:t xml:space="preserve">Read articles, </w:t>
+      </w:r>
+      <w:r>
+        <w:t>books</w:t>
+      </w:r>
+      <w:r>
+        <w:t xml:space="preserve"> and papers on two or three topics related to our research. This will help us get an overview of the topic and provides a great source for finding </w:t>
+      </w:r>
+      <w:r>
+        <w:t>key</w:t>
+      </w:r>
+      <w:r>
+        <w:t>words commonly used to describe the topic.</w:t>
       </w:r>
     </w:p>
     <w:p/>
@@ -294,13 +324,31 @@
       </w:r>
       <w:r>
         <w:lastRenderedPageBreak/>
-        <w:t>Look for words that best describe our topic when reading related works/topics in encyclopedias, articles and other research works.</w:t>
+        <w:t>Look for words that best describe our topic when reading related works</w:t>
+      </w:r>
+      <w:r>
+        <w:t xml:space="preserve"> and </w:t>
+      </w:r>
+      <w:r>
+        <w:t xml:space="preserve">topics in </w:t>
+      </w:r>
+      <w:r>
+        <w:t>papers</w:t>
+      </w:r>
+      <w:r>
+        <w:t>, articles and other research works.</w:t>
       </w:r>
     </w:p>
     <w:p/>
     <w:p>
       <w:r>
-        <w:t>Don't forget to follow the instructions of our mentors. If the topic requires writing applications (software) or constructing a hardware, make sure that choose an area we can afford to do or complete within the time limit.</w:t>
+        <w:t xml:space="preserve">Don't forget to follow the instructions of our mentors. If the topic requires writing applications (software) or constructing a hardware, make sure that choose </w:t>
+      </w:r>
+      <w:r>
+        <w:t>one that</w:t>
+      </w:r>
+      <w:r>
+        <w:t xml:space="preserve"> we can afford to do or complete within the time limit.</w:t>
       </w:r>
     </w:p>
     <w:p/>
@@ -588,7 +636,19 @@
         <w:t>Previous work on the problem.</w:t>
       </w:r>
       <w:r>
-        <w:t xml:space="preserve"> By clearly describing previous work, we can better describe the current limitations and the need for new methodology. It also gives us an opportunity to demonstrate knowledge of the area and helps others relate our current work to other scientific areas.</w:t>
+        <w:t xml:space="preserve"> By clearly describing previous work, we can better describe the current limitations and the need for new methodology. It also gives us an opportunity to demonstrate knowledge of the </w:t>
+      </w:r>
+      <w:r>
+        <w:t>problem</w:t>
+      </w:r>
+      <w:r>
+        <w:t xml:space="preserve"> and helps others relate our current work to other scientific </w:t>
+      </w:r>
+      <w:r>
+        <w:t>fields</w:t>
+      </w:r>
+      <w:r>
+        <w:t>.</w:t>
       </w:r>
     </w:p>
     <w:p>
@@ -642,7 +702,13 @@
         <w:t>Significance of the Research.</w:t>
       </w:r>
       <w:r>
-        <w:t xml:space="preserve"> The significance of the research will identify the importance of our work. It should be mainly stated in the introductory paragraph. We should highlight how the research is beneficial to the development of the related fields.</w:t>
+        <w:t xml:space="preserve"> The significance of the research will identify the importance of our work. It should be mainly stated in the</w:t>
+      </w:r>
+      <w:r>
+        <w:t xml:space="preserve"> introduction chapter</w:t>
+      </w:r>
+      <w:r>
+        <w:t>. We should highlight how the research is beneficial to the development of the related fields.</w:t>
       </w:r>
     </w:p>
     <w:p>
@@ -756,7 +822,19 @@
     </w:p>
     <w:p>
       <w:r>
-        <w:t>An outline can help us organize our thoughts and ideas which we think are important. It is considered the skeleton of backbone of any paper. Outlining before writing the rough draft will help us identify which topics are important and which information is considered supporting ideas. Besides, it involves writing quick summary sentences or phrases for every point we will cover in each paragraph, giving us a picture of how our argument will unfold</w:t>
+        <w:t xml:space="preserve">An outline can help us organize our thoughts and ideas which we think are important. It is considered the skeleton of backbone of any paper. </w:t>
+      </w:r>
+      <w:r>
+        <w:t>Writing an outline</w:t>
+      </w:r>
+      <w:r>
+        <w:t xml:space="preserve"> before writing the rough draft will help us identify which topics are important and which information is considered supporting</w:t>
+      </w:r>
+      <w:r>
+        <w:t xml:space="preserve"> our</w:t>
+      </w:r>
+      <w:r>
+        <w:t xml:space="preserve"> ideas. Besides, it involves writing quick summary sentences or phrases for every point we will cover in each paragraph, giving us a picture of how our argument will unfold</w:t>
       </w:r>
       <w:r>
         <w:t xml:space="preserve"> </w:t>
@@ -815,7 +893,19 @@
         <w:t>Introduction.</w:t>
       </w:r>
       <w:r>
-        <w:t xml:space="preserve"> The introduction is the big picture of our work: what, why, and how. A good introduction should lead the readers from a generalized topic to a particular aspect. It helps to establish the main idea, context, research importance and summarizes background data on the topic, providing the main goal of the work. The introduction should include the thesis statement and any background information that we might have gathered. A thesis statement is the main topic and explains to the readers what ours views are on this topic.</w:t>
+        <w:t xml:space="preserve"> The introduction is the big picture of our work: what, why, and how. A good introduction should lead the readers from a generalized topic to a particular aspect. It helps to establish the main idea, context, research importance and summarizes background </w:t>
+      </w:r>
+      <w:r>
+        <w:t>information</w:t>
+      </w:r>
+      <w:r>
+        <w:t xml:space="preserve"> on the topic, providing the main goal of </w:t>
+      </w:r>
+      <w:r>
+        <w:t>our</w:t>
+      </w:r>
+      <w:r>
+        <w:t xml:space="preserve"> work. The introduction should include the thesis statement and any background information that we might have gathered. A thesis statement is the main topic and explains to the readers what ours views are on this topic.</w:t>
       </w:r>
     </w:p>
     <w:p>
@@ -867,7 +957,13 @@
         <w:t>is</w:t>
       </w:r>
       <w:r>
-        <w:t xml:space="preserve"> trying to answer, as well as how we decide to go about finding the answers, and we should describe in detail the solution and how it answers these questions.</w:t>
+        <w:t xml:space="preserve"> trying to answer, as well as how we find the </w:t>
+      </w:r>
+      <w:r>
+        <w:t>solution</w:t>
+      </w:r>
+      <w:r>
+        <w:t>, and we should describe in detail the solution and how it answers these questions.</w:t>
       </w:r>
     </w:p>
     <w:p>
@@ -885,13 +981,31 @@
         <w:t>Experiment or evaluation.</w:t>
       </w:r>
       <w:r>
-        <w:t xml:space="preserve"> This section should thoroughly describe the results we obtained. Whenever possible or appropriate, we should try to present the results pictorially using graphs or histograms. In addition</w:t>
+        <w:t xml:space="preserve"> This section should thoroughly describe the </w:t>
+      </w:r>
+      <w:r>
+        <w:t xml:space="preserve">experiment </w:t>
+      </w:r>
+      <w:r>
+        <w:t xml:space="preserve">results we obtained. Whenever possible or appropriate, we should try to present the results pictorially using </w:t>
+      </w:r>
+      <w:r>
+        <w:t>figures and tables</w:t>
+      </w:r>
+      <w:r>
+        <w:t>. In addition</w:t>
       </w:r>
       <w:r>
         <w:t>,</w:t>
       </w:r>
       <w:r>
-        <w:t xml:space="preserve"> we must explain the results and tell the reader what all these data mean.</w:t>
+        <w:t xml:space="preserve"> we must explain the results and tell the reader</w:t>
+      </w:r>
+      <w:r>
+        <w:t>s</w:t>
+      </w:r>
+      <w:r>
+        <w:t xml:space="preserve"> what these data mean.</w:t>
       </w:r>
     </w:p>
     <w:p>
@@ -963,7 +1077,13 @@
         <w:t>References.</w:t>
       </w:r>
       <w:r>
-        <w:t xml:space="preserve"> At the end of the paper is a Reference section listing all the papers that we cited in the paper.</w:t>
+        <w:t xml:space="preserve"> At the end of the paper is a </w:t>
+      </w:r>
+      <w:r>
+        <w:t>r</w:t>
+      </w:r>
+      <w:r>
+        <w:t>eference section listing all the papers that we cited in the paper.</w:t>
       </w:r>
     </w:p>
     <w:p/>
@@ -1096,7 +1216,13 @@
     <w:p/>
     <w:p>
       <w:r>
-        <w:t>As for the chapter about experiment and evaluation, we can try to express in these ways.</w:t>
+        <w:t xml:space="preserve">As for the chapter about experiment and evaluation, we can try to </w:t>
+      </w:r>
+      <w:r>
+        <w:t>write it</w:t>
+      </w:r>
+      <w:r>
+        <w:t xml:space="preserve"> in these ways.</w:t>
       </w:r>
     </w:p>
     <w:p>
@@ -1164,239 +1290,279 @@
         <w:t>writing code for the project, and even though we may be very proud of the simple and efficient code we wrote. The code may be appropriate to include a description of the implementation at a higher-level by pseudo code.</w:t>
       </w:r>
     </w:p>
+    <w:p>
+      <w:pPr>
+        <w:rPr>
+          <w:rFonts w:hint="eastAsia"/>
+        </w:rPr>
+      </w:pPr>
+    </w:p>
+    <w:p>
+      <w:pPr>
+        <w:pStyle w:val="5"/>
+      </w:pPr>
+      <w:r>
+        <w:rPr>
+          <w:rFonts w:hint="eastAsia"/>
+        </w:rPr>
+        <w:t>3</w:t>
+      </w:r>
+      <w:r>
+        <w:t xml:space="preserve">.5 </w:t>
+      </w:r>
+      <w:r>
+        <w:t>Revise the Paper Iteratively</w:t>
+      </w:r>
+    </w:p>
+    <w:p>
+      <w:r>
+        <w:t xml:space="preserve">The completion of the first draft does not mean that the paper is finished. We need to make further revisions to the draft. </w:t>
+      </w:r>
+    </w:p>
     <w:p/>
+    <w:p>
+      <w:r>
+        <w:t>No one can write a perfect first draft, it’s impossible. Revising is critical if we want to impress the reviewers (or professors) and get a high grade for our paper. Revising doesn't mean revise only spelling mistakes and grammatical errors, we need to revise individual paragraphs like when we wrote them for the first time. Once the paper is drafted, make sure hand in the best possible work by checking it over thoroughly and making any necessary edits.</w:t>
+      </w:r>
+    </w:p>
     <w:p/>
     <w:p>
-      <w:pPr>
-        <w:pStyle w:val="5"/>
+      <w:r>
+        <w:t xml:space="preserve">In my opinion, we can do the revising operation in a number of ways, such </w:t>
+      </w:r>
+      <w:r>
+        <w:t>as:</w:t>
+      </w:r>
+    </w:p>
+    <w:p>
+      <w:pPr>
+        <w:numPr>
+          <w:ilvl w:val="0"/>
+          <w:numId w:val="9"/>
+        </w:numPr>
+      </w:pPr>
+      <w:r>
+        <w:t>Eliminate irrelevant ideas and unnecessary information</w:t>
+      </w:r>
+    </w:p>
+    <w:p>
+      <w:pPr>
+        <w:numPr>
+          <w:ilvl w:val="0"/>
+          <w:numId w:val="9"/>
+        </w:numPr>
+      </w:pPr>
+      <w:r>
+        <w:t xml:space="preserve">Add new explanations, details, points to ensure additional support for our </w:t>
+      </w:r>
+      <w:r>
+        <w:t>ideas</w:t>
+      </w:r>
+    </w:p>
+    <w:p>
+      <w:pPr>
+        <w:numPr>
+          <w:ilvl w:val="0"/>
+          <w:numId w:val="9"/>
+        </w:numPr>
+      </w:pPr>
+      <w:r>
+        <w:t>Rewrite paragraphs and sentences to present our ideas better</w:t>
+      </w:r>
+    </w:p>
+    <w:p>
+      <w:pPr>
+        <w:numPr>
+          <w:ilvl w:val="0"/>
+          <w:numId w:val="9"/>
+        </w:numPr>
+      </w:pPr>
+      <w:r>
+        <w:t>Re-organize paragraphs and sentences to make our paper logical</w:t>
+      </w:r>
+    </w:p>
+    <w:p>
+      <w:r>
+        <w:t>A good paper needs to be polished carefully, we should be ready that we may need to write more than one draft or revise our paper several times.</w:t>
+      </w:r>
+    </w:p>
+    <w:p>
+      <w:pPr>
+        <w:pStyle w:val="3"/>
       </w:pPr>
       <w:r>
         <w:rPr>
           <w:rFonts w:hint="eastAsia"/>
         </w:rPr>
-        <w:t>3</w:t>
-      </w:r>
-      <w:r>
-        <w:t xml:space="preserve">.5 </w:t>
-      </w:r>
-      <w:r>
-        <w:t>Revise the Paper Iteratively</w:t>
-      </w:r>
-    </w:p>
-    <w:p>
-      <w:r>
-        <w:t xml:space="preserve">The completion of the first draft does not mean that the paper is finished. We need to make further revisions to the draft. </w:t>
+        <w:lastRenderedPageBreak/>
+        <w:t>4</w:t>
+      </w:r>
+      <w:r>
+        <w:t xml:space="preserve"> Summary</w:t>
+      </w:r>
+    </w:p>
+    <w:p>
+      <w:r>
+        <w:t xml:space="preserve">This article mainly </w:t>
+      </w:r>
+      <w:r>
+        <w:t>discusses</w:t>
+      </w:r>
+      <w:r>
+        <w:t xml:space="preserve"> two questions, how to choose a research topic and how to write a paper step by step.</w:t>
       </w:r>
     </w:p>
     <w:p/>
     <w:p>
       <w:r>
-        <w:t>No one can write a perfect first draft, it’s impossible. Revising is critical if we want to impress the reviewers (or professors) and get a high grade for our paper. Revising doesn't mean revise only spelling mistakes and grammatical errors, we need to revise individual paragraphs like when we wrote them for the first time. Once the paper is drafted, make sure hand in the best possible work by checking it over thoroughly and making any necessary edits.</w:t>
+        <w:t xml:space="preserve">Below is a quick list of the </w:t>
+      </w:r>
+      <w:r>
+        <w:t>procedures that</w:t>
+      </w:r>
+      <w:r>
+        <w:t xml:space="preserve"> shows how to finish a complete research project in </w:t>
+      </w:r>
+      <w:r>
+        <w:t>Computer Science</w:t>
+      </w:r>
+      <w:r>
+        <w:t xml:space="preserve"> or S</w:t>
+      </w:r>
+      <w:r>
+        <w:t>oftware Engineering</w:t>
+      </w:r>
+      <w:r>
+        <w:t>.</w:t>
+      </w:r>
+    </w:p>
+    <w:p>
+      <w:pPr>
+        <w:numPr>
+          <w:ilvl w:val="0"/>
+          <w:numId w:val="10"/>
+        </w:numPr>
+      </w:pPr>
+      <w:r>
+        <w:t>Choose a topic to research.</w:t>
+      </w:r>
+    </w:p>
+    <w:p>
+      <w:pPr>
+        <w:numPr>
+          <w:ilvl w:val="0"/>
+          <w:numId w:val="10"/>
+        </w:numPr>
+      </w:pPr>
+      <w:r>
+        <w:t xml:space="preserve">Get the tools ready. </w:t>
+      </w:r>
+    </w:p>
+    <w:p>
+      <w:pPr>
+        <w:numPr>
+          <w:ilvl w:val="0"/>
+          <w:numId w:val="10"/>
+        </w:numPr>
+      </w:pPr>
+      <w:r>
+        <w:t xml:space="preserve">Write the program </w:t>
+      </w:r>
+      <w:r>
+        <w:t>to solve the problem</w:t>
+      </w:r>
+      <w:r>
+        <w:t>.</w:t>
+      </w:r>
+    </w:p>
+    <w:p>
+      <w:pPr>
+        <w:numPr>
+          <w:ilvl w:val="0"/>
+          <w:numId w:val="10"/>
+        </w:numPr>
+      </w:pPr>
+      <w:r>
+        <w:t>Start writing paper early. Don't wait until the program is finished.</w:t>
+      </w:r>
+    </w:p>
+    <w:p>
+      <w:pPr>
+        <w:numPr>
+          <w:ilvl w:val="0"/>
+          <w:numId w:val="10"/>
+        </w:numPr>
+      </w:pPr>
+      <w:r>
+        <w:t>Write a proposal that includes a statement of the problem under study, the software requirements, an indication of how the problem will be solved.</w:t>
+      </w:r>
+    </w:p>
+    <w:p>
+      <w:pPr>
+        <w:numPr>
+          <w:ilvl w:val="0"/>
+          <w:numId w:val="10"/>
+        </w:numPr>
+      </w:pPr>
+      <w:r>
+        <w:t>Write an outline for each chapter before we write the paper.</w:t>
+      </w:r>
+    </w:p>
+    <w:p>
+      <w:pPr>
+        <w:numPr>
+          <w:ilvl w:val="0"/>
+          <w:numId w:val="10"/>
+        </w:numPr>
+      </w:pPr>
+      <w:r>
+        <w:t>Write the first draft of the paper as soon as possible. Completion is more important than perfection.</w:t>
+      </w:r>
+    </w:p>
+    <w:p>
+      <w:pPr>
+        <w:numPr>
+          <w:ilvl w:val="0"/>
+          <w:numId w:val="10"/>
+        </w:numPr>
+      </w:pPr>
+      <w:r>
+        <w:t>Polish the first draft of the paper.</w:t>
+      </w:r>
+    </w:p>
+    <w:p>
+      <w:r>
+        <w:t>A very important issue has not been mentioned above, it is that we should never plagiarize. Academic integrity is the most important quality that we must maintain in our research career. As the saying goes, nobody wants a doctor who cheated to get his medical degree to perform a life or death surgery on them or a bad engineer to build bridges.</w:t>
       </w:r>
     </w:p>
     <w:p/>
     <w:p>
       <w:r>
-        <w:t xml:space="preserve">In my opinion, we can do the revising operation in a number of ways, such </w:t>
-      </w:r>
-      <w:r>
-        <w:t>as:</w:t>
-      </w:r>
-    </w:p>
-    <w:p>
-      <w:pPr>
-        <w:numPr>
-          <w:ilvl w:val="0"/>
-          <w:numId w:val="9"/>
-        </w:numPr>
-      </w:pPr>
-      <w:r>
-        <w:t>Eliminate irrelevant ideas and unnecessary information</w:t>
-      </w:r>
-    </w:p>
-    <w:p>
-      <w:pPr>
-        <w:numPr>
-          <w:ilvl w:val="0"/>
-          <w:numId w:val="9"/>
-        </w:numPr>
-      </w:pPr>
-      <w:r>
-        <w:t>Add new explanations, details, points to ensure additional support for our argument</w:t>
-      </w:r>
-    </w:p>
-    <w:p>
-      <w:pPr>
-        <w:numPr>
-          <w:ilvl w:val="0"/>
-          <w:numId w:val="9"/>
-        </w:numPr>
-      </w:pPr>
-      <w:r>
-        <w:t>Rewrite paragraphs and sentences to present our ideas better</w:t>
-      </w:r>
-    </w:p>
-    <w:p>
-      <w:pPr>
-        <w:numPr>
-          <w:ilvl w:val="0"/>
-          <w:numId w:val="9"/>
-        </w:numPr>
-      </w:pPr>
-      <w:r>
-        <w:t>Re-organize paragraphs and sentences to make our paper logical</w:t>
-      </w:r>
-    </w:p>
-    <w:p>
-      <w:r>
+        <w:t>That's all. Thanks for reading.</w:t>
+      </w:r>
+    </w:p>
+    <w:p>
+      <w:pPr>
+        <w:widowControl/>
+        <w:spacing w:line="240" w:lineRule="auto"/>
+        <w:jc w:val="left"/>
+        <w:rPr>
+          <w:rFonts w:hint="eastAsia"/>
+        </w:rPr>
+      </w:pPr>
+      <w:r>
+        <w:br w:type="page"/>
+      </w:r>
+    </w:p>
+    <w:p>
+      <w:pPr>
+        <w:pStyle w:val="3"/>
+      </w:pPr>
+      <w:r>
+        <w:rPr>
+          <w:rFonts w:hint="eastAsia"/>
+        </w:rPr>
         <w:lastRenderedPageBreak/>
-        <w:t>A good paper needs to be polished carefully, we should be ready that we may need to write more than one draft or revise our paper several times.</w:t>
-      </w:r>
-    </w:p>
-    <w:p>
-      <w:pPr>
-        <w:pStyle w:val="3"/>
-      </w:pPr>
-      <w:r>
-        <w:rPr>
-          <w:rFonts w:hint="eastAsia"/>
-        </w:rPr>
-        <w:t>4</w:t>
-      </w:r>
-      <w:r>
-        <w:t xml:space="preserve"> Summary</w:t>
-      </w:r>
-    </w:p>
-    <w:p>
-      <w:r>
-        <w:t xml:space="preserve">This article mainly </w:t>
-      </w:r>
-      <w:r>
-        <w:t>discusses</w:t>
-      </w:r>
-      <w:r>
-        <w:t xml:space="preserve"> two questions, how to choose a research topic and how to write a paper step by step.</w:t>
-      </w:r>
-    </w:p>
-    <w:p/>
-    <w:p>
-      <w:r>
-        <w:t xml:space="preserve">Below is a quick list of the </w:t>
-      </w:r>
-      <w:r>
-        <w:t>procedures that</w:t>
-      </w:r>
-      <w:r>
-        <w:t xml:space="preserve"> shows how to finish a complete research project in CS or SE.</w:t>
-      </w:r>
-    </w:p>
-    <w:p>
-      <w:pPr>
-        <w:numPr>
-          <w:ilvl w:val="0"/>
-          <w:numId w:val="10"/>
-        </w:numPr>
-      </w:pPr>
-      <w:r>
-        <w:t>Choose a topic to research.</w:t>
-      </w:r>
-    </w:p>
-    <w:p>
-      <w:pPr>
-        <w:numPr>
-          <w:ilvl w:val="0"/>
-          <w:numId w:val="10"/>
-        </w:numPr>
-      </w:pPr>
-      <w:r>
-        <w:t xml:space="preserve">Get the tools ready. </w:t>
-      </w:r>
-    </w:p>
-    <w:p>
-      <w:pPr>
-        <w:numPr>
-          <w:ilvl w:val="0"/>
-          <w:numId w:val="10"/>
-        </w:numPr>
-      </w:pPr>
-      <w:r>
-        <w:t>Write the program according to the problem.</w:t>
-      </w:r>
-    </w:p>
-    <w:p>
-      <w:pPr>
-        <w:numPr>
-          <w:ilvl w:val="0"/>
-          <w:numId w:val="10"/>
-        </w:numPr>
-      </w:pPr>
-      <w:r>
-        <w:t>Start writing paper early. Don't wait until the program is finished.</w:t>
-      </w:r>
-    </w:p>
-    <w:p>
-      <w:pPr>
-        <w:numPr>
-          <w:ilvl w:val="0"/>
-          <w:numId w:val="10"/>
-        </w:numPr>
-      </w:pPr>
-      <w:r>
-        <w:t>Write a proposal that includes a statement of the problem under study, the software requirements, an indication of how the problem will be solved.</w:t>
-      </w:r>
-    </w:p>
-    <w:p>
-      <w:pPr>
-        <w:numPr>
-          <w:ilvl w:val="0"/>
-          <w:numId w:val="10"/>
-        </w:numPr>
-      </w:pPr>
-      <w:r>
-        <w:t>Write an outline for each chapter before we write the paper.</w:t>
-      </w:r>
-    </w:p>
-    <w:p>
-      <w:pPr>
-        <w:numPr>
-          <w:ilvl w:val="0"/>
-          <w:numId w:val="10"/>
-        </w:numPr>
-      </w:pPr>
-      <w:r>
-        <w:t>Write the first draft of the paper as soon as possible. Completion is more important than perfection.</w:t>
-      </w:r>
-    </w:p>
-    <w:p>
-      <w:pPr>
-        <w:numPr>
-          <w:ilvl w:val="0"/>
-          <w:numId w:val="10"/>
-        </w:numPr>
-      </w:pPr>
-      <w:r>
-        <w:t>Polish the first draft of the paper.</w:t>
-      </w:r>
-    </w:p>
-    <w:p>
-      <w:r>
-        <w:t>A very important issue has not been mentioned above, it is that we should never plagiarize. Academic integrity is the most important quality that we must maintain in our research career. As the saying goes, nobody wants a doctor who cheated to get his medical degree to perform a life or death surgery on them or a bad engineer to build bridges.</w:t>
-      </w:r>
-    </w:p>
-    <w:p/>
-    <w:p>
-      <w:r>
-        <w:t>That's all. Thanks for reading.</w:t>
-      </w:r>
-    </w:p>
-    <w:p>
-      <w:pPr>
-        <w:pStyle w:val="3"/>
-      </w:pPr>
-      <w:r>
-        <w:rPr>
-          <w:rFonts w:hint="eastAsia"/>
-        </w:rPr>
         <w:t>R</w:t>
       </w:r>
       <w:r>
@@ -1470,7 +1636,6 @@
         <w:ind w:firstLineChars="0"/>
       </w:pPr>
       <w:r>
-        <w:lastRenderedPageBreak/>
         <w:t>Jack Caulfield. How to Write an Essay Outline. </w:t>
       </w:r>
       <w:r>

</xml_diff>